<commit_message>
Dodanie obsługi wyjątku w przypadku gdy brak pobranych plików
</commit_message>
<xml_diff>
--- a/opis.docx
+++ b/opis.docx
@@ -162,21 +162,14 @@
     <w:p>
       <w:pPr>
         <w:jc w:val="both"/>
-        <w:rPr>
-          <w:lang w:val="en-GB"/>
-        </w:rPr>
-      </w:pPr>
-      <w:r>
-        <w:rPr>
-          <w:lang w:val="en-GB"/>
-        </w:rPr>
+      </w:pPr>
+      <w:r>
         <w:t xml:space="preserve">$ </w:t>
       </w:r>
       <w:proofErr w:type="spellStart"/>
       <w:r>
         <w:rPr>
           <w:b/>
-          <w:lang w:val="en-GB"/>
         </w:rPr>
         <w:t>streamlit</w:t>
       </w:r>
@@ -184,37 +177,8 @@
       <w:r>
         <w:rPr>
           <w:b/>
-          <w:lang w:val="en-GB"/>
-        </w:rPr>
-        <w:t xml:space="preserve"> </w:t>
-      </w:r>
-      <w:r>
-        <w:rPr>
-          <w:b/>
-          <w:lang w:val="en-GB"/>
-        </w:rPr>
-        <w:t xml:space="preserve">  </w:t>
-      </w:r>
-      <w:r>
-        <w:rPr>
-          <w:b/>
-          <w:lang w:val="en-GB"/>
-        </w:rPr>
-        <w:t xml:space="preserve">run </w:t>
-      </w:r>
-      <w:r>
-        <w:rPr>
-          <w:b/>
-          <w:lang w:val="en-GB"/>
-        </w:rPr>
-        <w:t xml:space="preserve">  </w:t>
-      </w:r>
-      <w:r>
-        <w:rPr>
-          <w:b/>
-          <w:lang w:val="en-GB"/>
-        </w:rPr>
-        <w:t>summarize.py</w:t>
+        </w:rPr>
+        <w:t xml:space="preserve">   run   summarize.py</w:t>
       </w:r>
     </w:p>
     <w:p>
@@ -600,16 +564,6 @@
       </w:r>
       <w:bookmarkStart w:id="0" w:name="_GoBack"/>
       <w:bookmarkEnd w:id="0"/>
-    </w:p>
-    <w:p>
-      <w:pPr>
-        <w:jc w:val="both"/>
-      </w:pPr>
-    </w:p>
-    <w:p>
-      <w:pPr>
-        <w:jc w:val="both"/>
-      </w:pPr>
     </w:p>
     <w:p>
       <w:pPr>

</xml_diff>

<commit_message>
Implementacja aplikacji w jenym skrypcie. Dodanie kompresji długich plików .mp3. Aktualizcja opisu
</commit_message>
<xml_diff>
--- a/opis.docx
+++ b/opis.docx
@@ -27,7 +27,19 @@
         </w:r>
       </w:hyperlink>
       <w:r>
-        <w:t xml:space="preserve"> znajduje się seria ciekawych wykładów popularyzujących współczesną fizykę. Zakres ich jest bardzo zróżnicowany i w zależności od indywidualnych preferencji, osoba zainteresowana, będzie z pewnością chciała w pierwszej kolejności obejrzeć prelekcje najbardziej ją interesujące. Zadaniem aplikacji jest opracowanie zwartego s</w:t>
+        <w:t xml:space="preserve"> znajduje się seria ciekawych wykładów popularyzujących współczesną fizykę. Zakres ich jest bardzo zróżnicowany i w zależności od indywidualnych preferencji, osoba zainteresowana, będzie z pewnością chciała w pierwszej kolejności obejrzeć prelekcje </w:t>
+      </w:r>
+      <w:r>
+        <w:t xml:space="preserve">o tematyce </w:t>
+      </w:r>
+      <w:r>
+        <w:t>najbardziej ją interesujące</w:t>
+      </w:r>
+      <w:r>
+        <w:t>j</w:t>
+      </w:r>
+      <w:r>
+        <w:t>. Zadaniem aplikacji jest opracowanie zwartego s</w:t>
       </w:r>
       <w:r>
         <w:t>treszczenia</w:t>
@@ -39,7 +51,19 @@
         <w:t xml:space="preserve"> wykładów</w:t>
       </w:r>
       <w:r>
-        <w:t xml:space="preserve"> aby zainteresowany był w stanie w ciągu relatywnie krótkiego czasu wybrać najbardziej interesujące go treści.</w:t>
+        <w:t xml:space="preserve"> aby zainteresowany był w stanie w ciągu relatywnie krótkiego czasu wybrać </w:t>
+      </w:r>
+      <w:r>
+        <w:t xml:space="preserve">wykład </w:t>
+      </w:r>
+      <w:r>
+        <w:t xml:space="preserve">najbardziej </w:t>
+      </w:r>
+      <w:r>
+        <w:t>zbliżony do jego osobistych preferencji</w:t>
+      </w:r>
+      <w:r>
+        <w:t>.</w:t>
       </w:r>
     </w:p>
     <w:p/>
@@ -66,97 +90,6 @@
       </w:r>
       <w:r>
         <w:t>, za pomocą polecenia:</w:t>
-      </w:r>
-    </w:p>
-    <w:p>
-      <w:pPr>
-        <w:jc w:val="both"/>
-      </w:pPr>
-      <w:r>
-        <w:t xml:space="preserve">$ </w:t>
-      </w:r>
-      <w:proofErr w:type="spellStart"/>
-      <w:r>
-        <w:rPr>
-          <w:b/>
-        </w:rPr>
-        <w:t>p</w:t>
-      </w:r>
-      <w:r>
-        <w:rPr>
-          <w:b/>
-        </w:rPr>
-        <w:t>ython</w:t>
-      </w:r>
-      <w:proofErr w:type="spellEnd"/>
-      <w:r>
-        <w:t xml:space="preserve">   </w:t>
-      </w:r>
-      <w:r>
-        <w:rPr>
-          <w:b/>
-        </w:rPr>
-        <w:t>downloading.py</w:t>
-      </w:r>
-    </w:p>
-    <w:p>
-      <w:pPr>
-        <w:jc w:val="both"/>
-      </w:pPr>
-      <w:r>
-        <w:t xml:space="preserve">Zadaniem tego skryptu jest pobranie z portalu </w:t>
-      </w:r>
-      <w:r>
-        <w:rPr>
-          <w:i/>
-        </w:rPr>
-        <w:t>YouTube</w:t>
-      </w:r>
-      <w:r>
-        <w:t xml:space="preserve"> wszystkich filmów z wykładami i umieszczenie ich w odpowiednim folderze </w:t>
-      </w:r>
-      <w:proofErr w:type="spellStart"/>
-      <w:r>
-        <w:rPr>
-          <w:b/>
-        </w:rPr>
-        <w:t>lectures</w:t>
-      </w:r>
-      <w:r>
-        <w:rPr>
-          <w:i/>
-        </w:rPr>
-        <w:t>rok</w:t>
-      </w:r>
-      <w:proofErr w:type="spellEnd"/>
-      <w:r>
-        <w:t xml:space="preserve"> gdzie </w:t>
-      </w:r>
-      <w:r>
-        <w:rPr>
-          <w:i/>
-        </w:rPr>
-        <w:t>rok</w:t>
-      </w:r>
-      <w:r>
-        <w:t xml:space="preserve"> to rok opublikowania prelekcji. </w:t>
-      </w:r>
-    </w:p>
-    <w:p>
-      <w:pPr>
-        <w:jc w:val="both"/>
-      </w:pPr>
-      <w:r>
-        <w:t xml:space="preserve">Po tym dość długotrwałym procesie można już uruchomić skrypt </w:t>
-      </w:r>
-      <w:r>
-        <w:rPr>
-          <w:i/>
-        </w:rPr>
-        <w:t>summarize.py</w:t>
-      </w:r>
-      <w:r>
-        <w:t xml:space="preserve"> za pomocą polecenia:</w:t>
       </w:r>
     </w:p>
     <w:p>
@@ -281,39 +214,57 @@
         <w:jc w:val="both"/>
       </w:pPr>
       <w:r>
-        <w:lastRenderedPageBreak/>
-        <w:t xml:space="preserve">Sprawdzenie czy istnieją foldery dla plików audio, transkrybowanego tekstu i podsumowania (odpowiednio: </w:t>
+        <w:t>P</w:t>
+      </w:r>
+      <w:r>
+        <w:t xml:space="preserve">obranie z portalu </w:t>
       </w:r>
       <w:r>
         <w:rPr>
           <w:i/>
         </w:rPr>
-        <w:t>audio</w:t>
-      </w:r>
-      <w:r>
-        <w:t xml:space="preserve">, </w:t>
+        <w:t>YouTube</w:t>
+      </w:r>
+      <w:r>
+        <w:t xml:space="preserve"> film</w:t>
+      </w:r>
+      <w:r>
+        <w:t>u</w:t>
+      </w:r>
+      <w:r>
+        <w:t xml:space="preserve"> z wykła</w:t>
+      </w:r>
+      <w:r>
+        <w:t>dem z danego roku</w:t>
+      </w:r>
+      <w:r>
+        <w:t xml:space="preserve"> i umieszczenie ich w odpowiednim folderze </w:t>
       </w:r>
       <w:proofErr w:type="spellStart"/>
       <w:r>
         <w:rPr>
+          <w:b/>
+        </w:rPr>
+        <w:t>lectures</w:t>
+      </w:r>
+      <w:r>
+        <w:rPr>
           <w:i/>
         </w:rPr>
-        <w:t>text</w:t>
+        <w:t>rok</w:t>
       </w:r>
       <w:proofErr w:type="spellEnd"/>
       <w:r>
-        <w:t xml:space="preserve"> i </w:t>
-      </w:r>
-      <w:proofErr w:type="spellStart"/>
+        <w:t xml:space="preserve"> gdzie </w:t>
+      </w:r>
       <w:r>
         <w:rPr>
           <w:i/>
         </w:rPr>
-        <w:t>summary</w:t>
-      </w:r>
-      <w:proofErr w:type="spellEnd"/>
-      <w:r>
-        <w:t>) jeśli ich nie ma to stworzenie takowych.</w:t>
+        <w:t>rok</w:t>
+      </w:r>
+      <w:r>
+        <w:t xml:space="preserve"> to rok opublikowania prelekcji</w:t>
       </w:r>
     </w:p>
     <w:p>
@@ -326,26 +277,38 @@
         <w:jc w:val="both"/>
       </w:pPr>
       <w:r>
-        <w:t xml:space="preserve">Pobranie pierwszego filmu z zadanego katalogu (np. </w:t>
-      </w:r>
-      <w:r>
-        <w:rPr>
-          <w:b/>
+        <w:t xml:space="preserve">Sprawdzenie czy istnieją foldery dla plików audio, transkrybowanego tekstu i podsumowania (odpowiednio: </w:t>
+      </w:r>
+      <w:r>
+        <w:rPr>
           <w:i/>
         </w:rPr>
-        <w:t>lectures2024</w:t>
-      </w:r>
-      <w:r>
-        <w:t xml:space="preserve">/), wydzielenie z niego ścieżki dźwiękowej i zapisanie do folderu </w:t>
-      </w:r>
-      <w:r>
-        <w:rPr>
-          <w:b/>
-        </w:rPr>
-        <w:t>/audio</w:t>
-      </w:r>
-      <w:r>
-        <w:t>.</w:t>
+        <w:t>audio</w:t>
+      </w:r>
+      <w:r>
+        <w:t xml:space="preserve">, </w:t>
+      </w:r>
+      <w:proofErr w:type="spellStart"/>
+      <w:r>
+        <w:rPr>
+          <w:i/>
+        </w:rPr>
+        <w:t>text</w:t>
+      </w:r>
+      <w:proofErr w:type="spellEnd"/>
+      <w:r>
+        <w:t xml:space="preserve"> i </w:t>
+      </w:r>
+      <w:proofErr w:type="spellStart"/>
+      <w:r>
+        <w:rPr>
+          <w:i/>
+        </w:rPr>
+        <w:t>summary</w:t>
+      </w:r>
+      <w:proofErr w:type="spellEnd"/>
+      <w:r>
+        <w:t>) jeśli ich nie ma to stworzenie takowych.</w:t>
       </w:r>
     </w:p>
     <w:p>
@@ -358,10 +321,27 @@
         <w:jc w:val="both"/>
       </w:pPr>
       <w:r>
-        <w:t>Wydzielanie z pliku fragmentu do dalszego przetwarzania. Ucin</w:t>
-      </w:r>
-      <w:r>
-        <w:t>ane jest 10% początkowego czasu (raczej mało istotne wprowadzenie ) i ucinana jest druga połowa pliku (zostaje więc ok 40 % wyjściowego materiału). Wydzielanie jest podyktowane tym, że obecnie zastosowane metody umożliwiają przetwarzanie plików o wielkości do 25 MB.</w:t>
+        <w:lastRenderedPageBreak/>
+        <w:t xml:space="preserve">Pobranie filmu z zadanego katalogu (np. </w:t>
+      </w:r>
+      <w:r>
+        <w:rPr>
+          <w:b/>
+          <w:i/>
+        </w:rPr>
+        <w:t>lectures2024</w:t>
+      </w:r>
+      <w:r>
+        <w:t xml:space="preserve">/), wydzielenie z niego ścieżki dźwiękowej i zapisanie do folderu </w:t>
+      </w:r>
+      <w:r>
+        <w:rPr>
+          <w:b/>
+        </w:rPr>
+        <w:t>/audio</w:t>
+      </w:r>
+      <w:r>
+        <w:t>.</w:t>
       </w:r>
     </w:p>
     <w:p>
@@ -374,7 +354,58 @@
         <w:jc w:val="both"/>
       </w:pPr>
       <w:r>
-        <w:t>Sprawdzenie czy rozmiar pliku nie przekracza 25 MB – jeśli tak to pomijanie przetwarzania i przejście do kolejnego filmu.</w:t>
+        <w:t>Wydzielanie z pliku fragmentu do dalszego przetwarzania. Ucin</w:t>
+      </w:r>
+      <w:r>
+        <w:t>ane jest 10% początkowego czasu (raczej mało istotne wprowadzenie ) i ucinana jest druga połowa pliku (zostaje więc ok 40 % wyjściowego materiału). Wydzielanie jest podyktowane tym, że obecnie zastosowane metody umożliwiają przetwarzanie plików o wielkości do 25 MB.</w:t>
+      </w:r>
+    </w:p>
+    <w:p>
+      <w:pPr>
+        <w:pStyle w:val="Akapitzlist"/>
+        <w:numPr>
+          <w:ilvl w:val="0"/>
+          <w:numId w:val="2"/>
+        </w:numPr>
+        <w:jc w:val="both"/>
+      </w:pPr>
+      <w:r>
+        <w:t xml:space="preserve">Sprawdzenie czy rozmiar pliku nie przekracza 25 MB – jeśli tak to </w:t>
+      </w:r>
+      <w:r>
+        <w:t xml:space="preserve">kompresja polegająca na zmniejszeniu </w:t>
+      </w:r>
+      <w:proofErr w:type="spellStart"/>
+      <w:r>
+        <w:t>bitrate’a</w:t>
+      </w:r>
+      <w:proofErr w:type="spellEnd"/>
+      <w:r>
+        <w:t xml:space="preserve"> do 64 </w:t>
+      </w:r>
+      <w:proofErr w:type="spellStart"/>
+      <w:r>
+        <w:t>kbit</w:t>
+      </w:r>
+      <w:proofErr w:type="spellEnd"/>
+      <w:r>
+        <w:t>/s</w:t>
+      </w:r>
+      <w:r>
+        <w:t>.</w:t>
+      </w:r>
+    </w:p>
+    <w:p>
+      <w:pPr>
+        <w:pStyle w:val="Akapitzlist"/>
+        <w:numPr>
+          <w:ilvl w:val="0"/>
+          <w:numId w:val="2"/>
+        </w:numPr>
+        <w:jc w:val="both"/>
+      </w:pPr>
+      <w:r>
+        <w:t>Ponowne sprawdzenie rozmiaru – jeśli rozmiar przekroczony to idź do punktu 1.</w:t>
       </w:r>
     </w:p>
     <w:p>
@@ -551,19 +582,11 @@
       <w:pPr>
         <w:jc w:val="both"/>
       </w:pPr>
-      <w:r>
-        <w:t>Problemem pozostają pominięte pliki audio. Jest to do zrobienia z kolejnej wersji poprzez iteracyjne zmniejszanie (np. o 2%) rozmiaru audio aż do uzyskania pożądanego rozmiaru.</w:t>
-      </w:r>
-    </w:p>
-    <w:p>
-      <w:pPr>
-        <w:jc w:val="both"/>
-      </w:pPr>
-      <w:r>
-        <w:t>Do rozwiązania zadania załączyłem jedno przykładowe streszczenie.</w:t>
-      </w:r>
       <w:bookmarkStart w:id="0" w:name="_GoBack"/>
       <w:bookmarkEnd w:id="0"/>
+      <w:r>
+        <w:t>Do rozwiązania zadania załączyłem jedno przykładowe streszczenie.</w:t>
+      </w:r>
     </w:p>
     <w:p>
       <w:pPr>

</xml_diff>